<commit_message>
updated detailed sequence diagram
</commit_message>
<xml_diff>
--- a/Detailed Sequence Diagram.docx
+++ b/Detailed Sequence Diagram.docx
@@ -41,6 +41,14 @@
       </w:r>
     </w:p>
     <w:p>
+      <w:pPr>
+        <w:rPr>
+          <w:rFonts w:ascii="Arial" w:hAnsi="Arial" w:cs="Arial"/>
+          <w:b/>
+          <w:sz w:val="24"/>
+          <w:szCs w:val="24"/>
+        </w:rPr>
+      </w:pPr>
       <w:r>
         <w:object w:dxaOrig="16516" w:dyaOrig="10366">
           <v:shapetype id="_x0000_t75" coordsize="21600,21600" o:spt="75" o:preferrelative="t" path="m@4@5l@4@11@9@11@9@5xe" filled="f" stroked="f">
@@ -62,10 +70,10 @@
             <v:path o:extrusionok="f" gradientshapeok="t" o:connecttype="rect"/>
             <o:lock v:ext="edit" aspectratio="t"/>
           </v:shapetype>
-          <v:shape id="_x0000_i1025" type="#_x0000_t75" style="width:744pt;height:417pt" o:ole="">
+          <v:shape id="_x0000_i1046" type="#_x0000_t75" style="width:744pt;height:375pt" o:ole="">
             <v:imagedata r:id="rId4" o:title=""/>
           </v:shape>
-          <o:OLEObject Type="Embed" ProgID="Visio.Drawing.15" ShapeID="_x0000_i1025" DrawAspect="Content" ObjectID="_1600586070" r:id="rId5"/>
+          <o:OLEObject Type="Embed" ProgID="Visio.Drawing.15" ShapeID="_x0000_i1046" DrawAspect="Content" ObjectID="_1600586968" r:id="rId5"/>
         </w:object>
       </w:r>
     </w:p>
@@ -100,12 +108,22 @@
       </w:pPr>
       <w:r>
         <w:object w:dxaOrig="16396" w:dyaOrig="17311">
-          <v:shape id="_x0000_i1026" type="#_x0000_t75" style="width:725.25pt;height:481.5pt" o:ole="">
+          <v:shape id="_x0000_i1072" type="#_x0000_t75" style="width:725.25pt;height:408pt" o:ole="">
             <v:imagedata r:id="rId6" o:title=""/>
           </v:shape>
-          <o:OLEObject Type="Embed" ProgID="Visio.Drawing.15" ShapeID="_x0000_i1026" DrawAspect="Content" ObjectID="_1600586071" r:id="rId7"/>
+          <o:OLEObject Type="Embed" ProgID="Visio.Drawing.15" ShapeID="_x0000_i1072" DrawAspect="Content" ObjectID="_1600586969" r:id="rId7"/>
         </w:object>
       </w:r>
+    </w:p>
+    <w:p>
+      <w:pPr>
+        <w:rPr>
+          <w:rFonts w:ascii="Arial" w:hAnsi="Arial" w:cs="Arial"/>
+          <w:b/>
+          <w:sz w:val="24"/>
+          <w:szCs w:val="24"/>
+        </w:rPr>
+      </w:pPr>
     </w:p>
     <w:p>
       <w:pPr>
@@ -132,7 +150,7 @@
           <v:shape id="_x0000_i1027" type="#_x0000_t75" style="width:728.25pt;height:391.5pt" o:ole="">
             <v:imagedata r:id="rId8" o:title=""/>
           </v:shape>
-          <o:OLEObject Type="Embed" ProgID="Visio.Drawing.15" ShapeID="_x0000_i1027" DrawAspect="Content" ObjectID="_1600586072" r:id="rId9"/>
+          <o:OLEObject Type="Embed" ProgID="Visio.Drawing.15" ShapeID="_x0000_i1027" DrawAspect="Content" ObjectID="_1600586970" r:id="rId9"/>
         </w:object>
       </w:r>
     </w:p>
@@ -156,36 +174,38 @@
         <w:t>Use Case: Make Invoice</w:t>
       </w:r>
     </w:p>
+    <w:bookmarkStart w:id="0" w:name="_GoBack"/>
     <w:p>
       <w:r>
         <w:object w:dxaOrig="16156" w:dyaOrig="7036">
-          <v:shape id="_x0000_i1028" type="#_x0000_t75" style="width:736.5pt;height:321pt" o:ole="">
+          <v:shape id="_x0000_i1093" type="#_x0000_t75" style="width:736.5pt;height:321pt" o:ole="">
             <v:imagedata r:id="rId10" o:title=""/>
           </v:shape>
-          <o:OLEObject Type="Embed" ProgID="Visio.Drawing.15" ShapeID="_x0000_i1028" DrawAspect="Content" ObjectID="_1600586073" r:id="rId11"/>
+          <o:OLEObject Type="Embed" ProgID="Visio.Drawing.15" ShapeID="_x0000_i1093" DrawAspect="Content" ObjectID="_1600586971" r:id="rId11"/>
         </w:object>
       </w:r>
+      <w:bookmarkEnd w:id="0"/>
     </w:p>
     <w:p/>
     <w:p/>
     <w:p/>
-    <w:p/>
-    <w:p>
-      <w:pPr>
-        <w:rPr>
-          <w:rFonts w:ascii="Arial" w:hAnsi="Arial" w:cs="Arial"/>
-          <w:b/>
-          <w:sz w:val="24"/>
-          <w:szCs w:val="24"/>
-        </w:rPr>
-      </w:pPr>
-      <w:r>
-        <w:rPr>
-          <w:rFonts w:ascii="Arial" w:hAnsi="Arial" w:cs="Arial"/>
-          <w:b/>
-          <w:sz w:val="24"/>
-          <w:szCs w:val="24"/>
-        </w:rPr>
+    <w:p>
+      <w:pPr>
+        <w:rPr>
+          <w:rFonts w:ascii="Arial" w:hAnsi="Arial" w:cs="Arial"/>
+          <w:b/>
+          <w:sz w:val="24"/>
+          <w:szCs w:val="24"/>
+        </w:rPr>
+      </w:pPr>
+      <w:r>
+        <w:rPr>
+          <w:rFonts w:ascii="Arial" w:hAnsi="Arial" w:cs="Arial"/>
+          <w:b/>
+          <w:sz w:val="24"/>
+          <w:szCs w:val="24"/>
+        </w:rPr>
+        <w:lastRenderedPageBreak/>
         <w:t>Use Case: Assign Job</w:t>
       </w:r>
     </w:p>
@@ -195,7 +215,7 @@
           <v:shape id="_x0000_i1029" type="#_x0000_t75" style="width:665.25pt;height:417.75pt" o:ole="">
             <v:imagedata r:id="rId12" o:title=""/>
           </v:shape>
-          <o:OLEObject Type="Embed" ProgID="Visio.Drawing.15" ShapeID="_x0000_i1029" DrawAspect="Content" ObjectID="_1600586074" r:id="rId13"/>
+          <o:OLEObject Type="Embed" ProgID="Visio.Drawing.15" ShapeID="_x0000_i1029" DrawAspect="Content" ObjectID="_1600586972" r:id="rId13"/>
         </w:object>
       </w:r>
     </w:p>
@@ -215,6 +235,7 @@
           <w:sz w:val="24"/>
           <w:szCs w:val="24"/>
         </w:rPr>
+        <w:lastRenderedPageBreak/>
         <w:t>Use Case: View Employee</w:t>
       </w:r>
     </w:p>
@@ -225,7 +246,7 @@
           <v:shape id="_x0000_i1030" type="#_x0000_t75" style="width:697.5pt;height:366.75pt" o:ole="">
             <v:imagedata r:id="rId14" o:title=""/>
           </v:shape>
-          <o:OLEObject Type="Embed" ProgID="Visio.Drawing.15" ShapeID="_x0000_i1030" DrawAspect="Content" ObjectID="_1600586075" r:id="rId15"/>
+          <o:OLEObject Type="Embed" ProgID="Visio.Drawing.15" ShapeID="_x0000_i1030" DrawAspect="Content" ObjectID="_1600586973" r:id="rId15"/>
         </w:object>
       </w:r>
     </w:p>
@@ -238,13 +259,24 @@
           <w:szCs w:val="24"/>
         </w:rPr>
       </w:pPr>
-      <w:r>
-        <w:rPr>
-          <w:rFonts w:ascii="Arial" w:hAnsi="Arial" w:cs="Arial"/>
-          <w:b/>
-          <w:sz w:val="24"/>
-          <w:szCs w:val="24"/>
-        </w:rPr>
+    </w:p>
+    <w:p>
+      <w:pPr>
+        <w:rPr>
+          <w:rFonts w:ascii="Arial" w:hAnsi="Arial" w:cs="Arial"/>
+          <w:b/>
+          <w:sz w:val="24"/>
+          <w:szCs w:val="24"/>
+        </w:rPr>
+      </w:pPr>
+      <w:r>
+        <w:rPr>
+          <w:rFonts w:ascii="Arial" w:hAnsi="Arial" w:cs="Arial"/>
+          <w:b/>
+          <w:sz w:val="24"/>
+          <w:szCs w:val="24"/>
+        </w:rPr>
+        <w:lastRenderedPageBreak/>
         <w:t>Use Case: View Comment</w:t>
       </w:r>
     </w:p>
@@ -255,7 +287,7 @@
           <v:shape id="_x0000_i1031" type="#_x0000_t75" style="width:697.5pt;height:357pt" o:ole="">
             <v:imagedata r:id="rId16" o:title=""/>
           </v:shape>
-          <o:OLEObject Type="Embed" ProgID="Visio.Drawing.15" ShapeID="_x0000_i1031" DrawAspect="Content" ObjectID="_1600586076" r:id="rId17"/>
+          <o:OLEObject Type="Embed" ProgID="Visio.Drawing.15" ShapeID="_x0000_i1031" DrawAspect="Content" ObjectID="_1600586974" r:id="rId17"/>
         </w:object>
       </w:r>
     </w:p>
@@ -269,13 +301,24 @@
           <w:szCs w:val="24"/>
         </w:rPr>
       </w:pPr>
-      <w:r>
-        <w:rPr>
-          <w:rFonts w:ascii="Arial" w:hAnsi="Arial" w:cs="Arial"/>
-          <w:b/>
-          <w:sz w:val="24"/>
-          <w:szCs w:val="24"/>
-        </w:rPr>
+    </w:p>
+    <w:p>
+      <w:pPr>
+        <w:rPr>
+          <w:rFonts w:ascii="Arial" w:hAnsi="Arial" w:cs="Arial"/>
+          <w:b/>
+          <w:sz w:val="24"/>
+          <w:szCs w:val="24"/>
+        </w:rPr>
+      </w:pPr>
+      <w:r>
+        <w:rPr>
+          <w:rFonts w:ascii="Arial" w:hAnsi="Arial" w:cs="Arial"/>
+          <w:b/>
+          <w:sz w:val="24"/>
+          <w:szCs w:val="24"/>
+        </w:rPr>
+        <w:lastRenderedPageBreak/>
         <w:t>Use Case: View Report</w:t>
       </w:r>
     </w:p>
@@ -287,39 +330,50 @@
           <v:shape id="_x0000_i1032" type="#_x0000_t75" style="width:697.5pt;height:366.75pt" o:ole="">
             <v:imagedata r:id="rId18" o:title=""/>
           </v:shape>
-          <o:OLEObject Type="Embed" ProgID="Visio.Drawing.15" ShapeID="_x0000_i1032" DrawAspect="Content" ObjectID="_1600586077" r:id="rId19"/>
+          <o:OLEObject Type="Embed" ProgID="Visio.Drawing.15" ShapeID="_x0000_i1032" DrawAspect="Content" ObjectID="_1600586975" r:id="rId19"/>
         </w:object>
       </w:r>
     </w:p>
-    <w:p/>
-    <w:p>
-      <w:pPr>
-        <w:rPr>
-          <w:rFonts w:ascii="Arial" w:hAnsi="Arial" w:cs="Arial"/>
-          <w:b/>
-          <w:sz w:val="24"/>
-          <w:szCs w:val="24"/>
-        </w:rPr>
-      </w:pPr>
-      <w:r>
-        <w:rPr>
-          <w:rFonts w:ascii="Arial" w:hAnsi="Arial" w:cs="Arial"/>
-          <w:b/>
-          <w:sz w:val="24"/>
-          <w:szCs w:val="24"/>
-        </w:rPr>
+    <w:p>
+      <w:pPr>
+        <w:rPr>
+          <w:rFonts w:ascii="Arial" w:hAnsi="Arial" w:cs="Arial"/>
+          <w:b/>
+          <w:sz w:val="24"/>
+          <w:szCs w:val="24"/>
+        </w:rPr>
+      </w:pPr>
+      <w:r>
+        <w:rPr>
+          <w:rFonts w:ascii="Arial" w:hAnsi="Arial" w:cs="Arial"/>
+          <w:b/>
+          <w:sz w:val="24"/>
+          <w:szCs w:val="24"/>
+        </w:rPr>
+        <w:lastRenderedPageBreak/>
         <w:t>Use Case: Add Service</w:t>
       </w:r>
     </w:p>
     <w:p>
       <w:r>
         <w:object w:dxaOrig="11146" w:dyaOrig="9180">
-          <v:shape id="_x0000_i1033" type="#_x0000_t75" style="width:547.5pt;height:451.5pt" o:ole="">
+          <v:shape id="_x0000_i1086" type="#_x0000_t75" style="width:547.5pt;height:379.5pt" o:ole="">
             <v:imagedata r:id="rId20" o:title=""/>
           </v:shape>
-          <o:OLEObject Type="Embed" ProgID="Visio.Drawing.15" ShapeID="_x0000_i1033" DrawAspect="Content" ObjectID="_1600586078" r:id="rId21"/>
+          <o:OLEObject Type="Embed" ProgID="Visio.Drawing.15" ShapeID="_x0000_i1086" DrawAspect="Content" ObjectID="_1600586976" r:id="rId21"/>
         </w:object>
       </w:r>
+    </w:p>
+    <w:p/>
+    <w:p>
+      <w:pPr>
+        <w:rPr>
+          <w:rFonts w:ascii="Arial" w:hAnsi="Arial" w:cs="Arial"/>
+          <w:b/>
+          <w:sz w:val="24"/>
+          <w:szCs w:val="24"/>
+        </w:rPr>
+      </w:pPr>
     </w:p>
     <w:p>
       <w:pPr>
@@ -412,7 +466,26 @@
           <w:szCs w:val="24"/>
         </w:rPr>
         <w:tab/>
-        <w:t>UpdateService SSD</w:t>
+      </w:r>
+      <w:proofErr w:type="spellStart"/>
+      <w:r>
+        <w:rPr>
+          <w:rFonts w:ascii="Arial" w:hAnsi="Arial" w:cs="Arial"/>
+          <w:b/>
+          <w:sz w:val="24"/>
+          <w:szCs w:val="24"/>
+        </w:rPr>
+        <w:t>UpdateService</w:t>
+      </w:r>
+      <w:proofErr w:type="spellEnd"/>
+      <w:r>
+        <w:rPr>
+          <w:rFonts w:ascii="Arial" w:hAnsi="Arial" w:cs="Arial"/>
+          <w:b/>
+          <w:sz w:val="24"/>
+          <w:szCs w:val="24"/>
+        </w:rPr>
+        <w:t xml:space="preserve"> SSD</w:t>
       </w:r>
     </w:p>
     <w:p/>
@@ -422,7 +495,7 @@
           <v:shape id="_x0000_i1034" type="#_x0000_t75" style="width:438.75pt;height:345pt" o:ole="">
             <v:imagedata r:id="rId22" o:title=""/>
           </v:shape>
-          <o:OLEObject Type="Embed" ProgID="Visio.Drawing.15" ShapeID="_x0000_i1034" DrawAspect="Content" ObjectID="_1600586079" r:id="rId23"/>
+          <o:OLEObject Type="Embed" ProgID="Visio.Drawing.15" ShapeID="_x0000_i1034" DrawAspect="Content" ObjectID="_1600586977" r:id="rId23"/>
         </w:object>
       </w:r>
     </w:p>
@@ -445,8 +518,6 @@
           <w:szCs w:val="24"/>
         </w:rPr>
       </w:pPr>
-      <w:bookmarkStart w:id="0" w:name="_GoBack"/>
-      <w:bookmarkEnd w:id="0"/>
       <w:r>
         <w:rPr>
           <w:rFonts w:ascii="Arial" w:hAnsi="Arial" w:cs="Arial"/>
@@ -468,11 +539,11 @@
         </w:rPr>
       </w:pPr>
       <w:r>
-        <w:object w:dxaOrig="8572" w:dyaOrig="10396">
-          <v:shape id="_x0000_i1035" type="#_x0000_t75" style="width:616.5pt;height:331.5pt" o:ole="">
+        <w:object w:dxaOrig="12616" w:dyaOrig="7080">
+          <v:shape id="_x0000_i1059" type="#_x0000_t75" style="width:630.75pt;height:354pt" o:ole="">
             <v:imagedata r:id="rId24" o:title=""/>
           </v:shape>
-          <o:OLEObject Type="Embed" ProgID="Visio.Drawing.11" ShapeID="_x0000_i1035" DrawAspect="Content" ObjectID="_1600586080" r:id="rId25"/>
+          <o:OLEObject Type="Embed" ProgID="Visio.Drawing.15" ShapeID="_x0000_i1059" DrawAspect="Content" ObjectID="_1600586978" r:id="rId25"/>
         </w:object>
       </w:r>
     </w:p>
@@ -532,17 +603,16 @@
           <w:sz w:val="24"/>
           <w:szCs w:val="24"/>
         </w:rPr>
-        <w:lastRenderedPageBreak/>
         <w:t>Use Case: Add Vehicle</w:t>
       </w:r>
     </w:p>
     <w:p>
       <w:r>
-        <w:object w:dxaOrig="9111" w:dyaOrig="12015">
-          <v:shape id="_x0000_i1036" type="#_x0000_t75" style="width:609pt;height:359.25pt" o:ole="">
+        <w:object w:dxaOrig="12765" w:dyaOrig="7110">
+          <v:shape id="_x0000_i1061" type="#_x0000_t75" style="width:638.25pt;height:355.5pt" o:ole="">
             <v:imagedata r:id="rId26" o:title=""/>
           </v:shape>
-          <o:OLEObject Type="Embed" ProgID="Visio.Drawing.11" ShapeID="_x0000_i1036" DrawAspect="Content" ObjectID="_1600586081" r:id="rId27"/>
+          <o:OLEObject Type="Embed" ProgID="Visio.Drawing.15" ShapeID="_x0000_i1061" DrawAspect="Content" ObjectID="_1600586979" r:id="rId27"/>
         </w:object>
       </w:r>
     </w:p>
@@ -566,7 +636,6 @@
           <w:sz w:val="24"/>
           <w:szCs w:val="24"/>
         </w:rPr>
-        <w:lastRenderedPageBreak/>
         <w:t>Use Case: Make Comment</w:t>
       </w:r>
     </w:p>
@@ -575,13 +644,46 @@
         <w:ind w:left="720"/>
       </w:pPr>
       <w:r>
-        <w:object w:dxaOrig="8855" w:dyaOrig="12403">
-          <v:shape id="_x0000_i1037" type="#_x0000_t75" style="width:567.75pt;height:411pt" o:ole="">
+        <w:object w:dxaOrig="11490" w:dyaOrig="6390">
+          <v:shape id="_x0000_i1089" type="#_x0000_t75" style="width:574.5pt;height:319.5pt" o:ole="">
             <v:imagedata r:id="rId28" o:title=""/>
           </v:shape>
-          <o:OLEObject Type="Embed" ProgID="Visio.Drawing.11" ShapeID="_x0000_i1037" DrawAspect="Content" ObjectID="_1600586082" r:id="rId29"/>
+          <o:OLEObject Type="Embed" ProgID="Visio.Drawing.15" ShapeID="_x0000_i1089" DrawAspect="Content" ObjectID="_1600586980" r:id="rId29"/>
         </w:object>
       </w:r>
+    </w:p>
+    <w:p>
+      <w:pPr>
+        <w:ind w:left="720"/>
+        <w:rPr>
+          <w:rFonts w:ascii="Arial" w:hAnsi="Arial" w:cs="Arial"/>
+          <w:b/>
+          <w:sz w:val="24"/>
+          <w:szCs w:val="24"/>
+        </w:rPr>
+      </w:pPr>
+    </w:p>
+    <w:p>
+      <w:pPr>
+        <w:ind w:left="720"/>
+        <w:rPr>
+          <w:rFonts w:ascii="Arial" w:hAnsi="Arial" w:cs="Arial"/>
+          <w:b/>
+          <w:sz w:val="24"/>
+          <w:szCs w:val="24"/>
+        </w:rPr>
+      </w:pPr>
+    </w:p>
+    <w:p>
+      <w:pPr>
+        <w:ind w:left="720"/>
+        <w:rPr>
+          <w:rFonts w:ascii="Arial" w:hAnsi="Arial" w:cs="Arial"/>
+          <w:b/>
+          <w:sz w:val="24"/>
+          <w:szCs w:val="24"/>
+        </w:rPr>
+      </w:pPr>
     </w:p>
     <w:p>
       <w:pPr>
@@ -615,44 +717,13 @@
         </w:rPr>
       </w:pPr>
       <w:r>
-        <w:object w:dxaOrig="8289" w:dyaOrig="13845">
-          <v:shape id="_x0000_i1038" type="#_x0000_t75" style="width:584.25pt;height:403.5pt" o:ole="">
+        <w:object w:dxaOrig="12556" w:dyaOrig="8146">
+          <v:shape id="_x0000_i1065" type="#_x0000_t75" style="width:627.75pt;height:407.25pt" o:ole="">
             <v:imagedata r:id="rId30" o:title=""/>
           </v:shape>
-          <o:OLEObject Type="Embed" ProgID="Visio.Drawing.11" ShapeID="_x0000_i1038" DrawAspect="Content" ObjectID="_1600586083" r:id="rId31"/>
+          <o:OLEObject Type="Embed" ProgID="Visio.Drawing.15" ShapeID="_x0000_i1065" DrawAspect="Content" ObjectID="_1600586981" r:id="rId31"/>
         </w:object>
       </w:r>
-    </w:p>
-    <w:p>
-      <w:pPr>
-        <w:ind w:left="720"/>
-        <w:rPr>
-          <w:rFonts w:ascii="Arial" w:hAnsi="Arial" w:cs="Arial"/>
-          <w:b/>
-          <w:sz w:val="24"/>
-          <w:szCs w:val="24"/>
-        </w:rPr>
-      </w:pPr>
-    </w:p>
-    <w:p>
-      <w:pPr>
-        <w:rPr>
-          <w:rFonts w:ascii="Arial" w:hAnsi="Arial" w:cs="Arial"/>
-          <w:b/>
-          <w:sz w:val="24"/>
-          <w:szCs w:val="24"/>
-        </w:rPr>
-      </w:pPr>
-    </w:p>
-    <w:p>
-      <w:pPr>
-        <w:rPr>
-          <w:rFonts w:ascii="Arial" w:hAnsi="Arial" w:cs="Arial"/>
-          <w:b/>
-          <w:sz w:val="24"/>
-          <w:szCs w:val="24"/>
-        </w:rPr>
-      </w:pPr>
     </w:p>
     <w:sectPr>
       <w:pgSz w:w="16838" w:h="11906" w:orient="landscape"/>

</xml_diff>